<commit_message>
Presentation finished, report finished
</commit_message>
<xml_diff>
--- a/Research/Informe.docx
+++ b/Research/Informe.docx
@@ -397,15 +397,7 @@
           <w:sz w:val="24"/>
           <w:szCs w:val="24"/>
         </w:rPr>
-        <w:t>Octubre</w:t>
-      </w:r>
-      <w:r>
-        <w:rPr>
-          <w:rFonts w:ascii="Arial" w:hAnsi="Arial" w:cs="Arial"/>
-          <w:sz w:val="24"/>
-          <w:szCs w:val="24"/>
-        </w:rPr>
-        <w:t xml:space="preserve"> de 2015</w:t>
+        <w:t>Octubre de 2015</w:t>
       </w:r>
     </w:p>
     <w:p>
@@ -461,15 +453,7 @@
           <w:sz w:val="24"/>
           <w:szCs w:val="24"/>
         </w:rPr>
-        <w:t>es un jueg</w:t>
-      </w:r>
-      <w:r>
-        <w:rPr>
-          <w:rFonts w:ascii="Arial" w:hAnsi="Arial" w:cs="Arial"/>
-          <w:sz w:val="24"/>
-          <w:szCs w:val="24"/>
-        </w:rPr>
-        <w:t>o de papel y lápiz entre 2 jugadores, X y O, que marcan los espacios d</w:t>
+        <w:t>es un juego de papel y lápiz entre 2 jugadores, X y O, que marcan los espacios d</w:t>
       </w:r>
       <w:r>
         <w:rPr>
@@ -1931,9 +1915,7 @@
             <wp:extent cx="3707130" cy="3058160"/>
             <wp:effectExtent l="0" t="0" r="7620" b="8890"/>
             <wp:wrapSquare wrapText="bothSides"/>
-            <wp:docPr id="3" name="Picture 3" descr="http://razonartificial.com/wp-content/uploads/2010/08/minimaxt3.jpg">
-              <a:hlinkClick xmlns:a="http://schemas.openxmlformats.org/drawingml/2006/main" r:id="rId8"/>
-            </wp:docPr>
+            <wp:docPr id="3" name="Picture 3" descr="http://razonartificial.com/wp-content/uploads/2010/08/minimaxt3.jpg"/>
             <wp:cNvGraphicFramePr>
               <a:graphicFrameLocks xmlns:a="http://schemas.openxmlformats.org/drawingml/2006/main" noChangeAspect="1"/>
             </wp:cNvGraphicFramePr>
@@ -2166,12 +2148,36 @@
           <w:highlight w:val="white"/>
           <w:lang w:val="es-ES"/>
         </w:rPr>
-        <w:t xml:space="preserve"> minimax(</w:t>
+        <w:t xml:space="preserve"> </w:t>
       </w:r>
       <w:proofErr w:type="spellStart"/>
       <w:r>
         <w:rPr>
           <w:rFonts w:ascii="Consolas" w:hAnsi="Consolas" w:cs="Consolas"/>
+          <w:color w:val="000000"/>
+          <w:sz w:val="19"/>
+          <w:szCs w:val="19"/>
+          <w:highlight w:val="white"/>
+          <w:lang w:val="es-ES"/>
+        </w:rPr>
+        <w:t>minimax</w:t>
+      </w:r>
+      <w:proofErr w:type="spellEnd"/>
+      <w:r>
+        <w:rPr>
+          <w:rFonts w:ascii="Consolas" w:hAnsi="Consolas" w:cs="Consolas"/>
+          <w:color w:val="000000"/>
+          <w:sz w:val="19"/>
+          <w:szCs w:val="19"/>
+          <w:highlight w:val="white"/>
+          <w:lang w:val="es-ES"/>
+        </w:rPr>
+        <w:t>(</w:t>
+      </w:r>
+      <w:proofErr w:type="spellStart"/>
+      <w:r>
+        <w:rPr>
+          <w:rFonts w:ascii="Consolas" w:hAnsi="Consolas" w:cs="Consolas"/>
           <w:color w:val="2B91AF"/>
           <w:sz w:val="19"/>
           <w:szCs w:val="19"/>
@@ -2192,6 +2198,7 @@
         </w:rPr>
         <w:t xml:space="preserve">^ </w:t>
       </w:r>
+      <w:proofErr w:type="spellStart"/>
       <w:r>
         <w:rPr>
           <w:rFonts w:ascii="Consolas" w:hAnsi="Consolas" w:cs="Consolas"/>
@@ -2203,27 +2210,17 @@
         </w:rPr>
         <w:t>player</w:t>
       </w:r>
-      <w:r>
-        <w:rPr>
-          <w:rFonts w:ascii="Consolas" w:hAnsi="Consolas" w:cs="Consolas"/>
-          <w:color w:val="000000"/>
-          <w:sz w:val="19"/>
-          <w:szCs w:val="19"/>
-          <w:highlight w:val="white"/>
-          <w:lang w:val="es-ES"/>
-        </w:rPr>
-        <w:t>) {</w:t>
-      </w:r>
-      <w:r>
-        <w:rPr>
-          <w:rFonts w:ascii="Consolas" w:hAnsi="Consolas" w:cs="Consolas"/>
-          <w:color w:val="000000"/>
-          <w:sz w:val="19"/>
-          <w:szCs w:val="19"/>
-          <w:highlight w:val="white"/>
-          <w:lang w:val="es-ES"/>
-        </w:rPr>
-        <w:t xml:space="preserve"> </w:t>
+      <w:proofErr w:type="spellEnd"/>
+      <w:r>
+        <w:rPr>
+          <w:rFonts w:ascii="Consolas" w:hAnsi="Consolas" w:cs="Consolas"/>
+          <w:color w:val="000000"/>
+          <w:sz w:val="19"/>
+          <w:szCs w:val="19"/>
+          <w:highlight w:val="white"/>
+          <w:lang w:val="es-ES"/>
+        </w:rPr>
+        <w:t xml:space="preserve">) { </w:t>
       </w:r>
       <w:r>
         <w:rPr>
@@ -2234,7 +2231,18 @@
           <w:highlight w:val="white"/>
           <w:lang w:val="es-ES"/>
         </w:rPr>
-        <w:t xml:space="preserve">//Toma como </w:t>
+        <w:t>//To</w:t>
+      </w:r>
+      <w:r>
+        <w:rPr>
+          <w:rFonts w:ascii="Consolas" w:hAnsi="Consolas" w:cs="Consolas"/>
+          <w:color w:val="008000"/>
+          <w:sz w:val="19"/>
+          <w:szCs w:val="19"/>
+          <w:highlight w:val="white"/>
+          <w:lang w:val="es-ES"/>
+        </w:rPr>
+        <w:t xml:space="preserve">ma como </w:t>
       </w:r>
       <w:proofErr w:type="spellStart"/>
       <w:r>
@@ -2258,9 +2266,8 @@
           <w:highlight w:val="white"/>
           <w:lang w:val="es-ES"/>
         </w:rPr>
-        <w:t xml:space="preserve"> un jugador X o </w:t>
-      </w:r>
-      <w:proofErr w:type="spellStart"/>
+        <w:t xml:space="preserve"> un jugador X u</w:t>
+      </w:r>
       <w:r>
         <w:rPr>
           <w:rFonts w:ascii="Consolas" w:hAnsi="Consolas" w:cs="Consolas"/>
@@ -2270,9 +2277,8 @@
           <w:highlight w:val="white"/>
           <w:lang w:val="es-ES"/>
         </w:rPr>
-        <w:t>O</w:t>
-      </w:r>
-      <w:proofErr w:type="spellEnd"/>
+        <w:t xml:space="preserve"> O</w:t>
+      </w:r>
     </w:p>
     <w:p>
       <w:pPr>
@@ -2517,9 +2523,33 @@
           <w:sz w:val="19"/>
           <w:szCs w:val="19"/>
           <w:highlight w:val="white"/>
-          <w:lang w:val="es-ES"/>
-        </w:rPr>
-        <w:t>//Gana X</w:t>
+          <w:lang w:val="en-US"/>
+        </w:rPr>
+        <w:t>//</w:t>
+      </w:r>
+      <w:proofErr w:type="spellStart"/>
+      <w:r>
+        <w:rPr>
+          <w:rFonts w:ascii="Consolas" w:hAnsi="Consolas" w:cs="Consolas"/>
+          <w:color w:val="008000"/>
+          <w:sz w:val="19"/>
+          <w:szCs w:val="19"/>
+          <w:highlight w:val="white"/>
+          <w:lang w:val="en-US"/>
+        </w:rPr>
+        <w:t>Gana</w:t>
+      </w:r>
+      <w:proofErr w:type="spellEnd"/>
+      <w:r>
+        <w:rPr>
+          <w:rFonts w:ascii="Consolas" w:hAnsi="Consolas" w:cs="Consolas"/>
+          <w:color w:val="008000"/>
+          <w:sz w:val="19"/>
+          <w:szCs w:val="19"/>
+          <w:highlight w:val="white"/>
+          <w:lang w:val="en-US"/>
+        </w:rPr>
+        <w:t xml:space="preserve"> X</w:t>
       </w:r>
     </w:p>
     <w:p>
@@ -2612,9 +2642,33 @@
           <w:sz w:val="19"/>
           <w:szCs w:val="19"/>
           <w:highlight w:val="white"/>
-          <w:lang w:val="es-ES"/>
-        </w:rPr>
-        <w:t>//Gana O</w:t>
+          <w:lang w:val="en-US"/>
+        </w:rPr>
+        <w:t>//</w:t>
+      </w:r>
+      <w:proofErr w:type="spellStart"/>
+      <w:r>
+        <w:rPr>
+          <w:rFonts w:ascii="Consolas" w:hAnsi="Consolas" w:cs="Consolas"/>
+          <w:color w:val="008000"/>
+          <w:sz w:val="19"/>
+          <w:szCs w:val="19"/>
+          <w:highlight w:val="white"/>
+          <w:lang w:val="en-US"/>
+        </w:rPr>
+        <w:t>Gana</w:t>
+      </w:r>
+      <w:proofErr w:type="spellEnd"/>
+      <w:r>
+        <w:rPr>
+          <w:rFonts w:ascii="Consolas" w:hAnsi="Consolas" w:cs="Consolas"/>
+          <w:color w:val="008000"/>
+          <w:sz w:val="19"/>
+          <w:szCs w:val="19"/>
+          <w:highlight w:val="white"/>
+          <w:lang w:val="en-US"/>
+        </w:rPr>
+        <w:t xml:space="preserve"> O</w:t>
       </w:r>
     </w:p>
     <w:p>
@@ -2629,20 +2683,21 @@
           <w:sz w:val="19"/>
           <w:szCs w:val="19"/>
           <w:highlight w:val="white"/>
-          <w:lang w:val="en-US"/>
-        </w:rPr>
-      </w:pPr>
-      <w:r>
-        <w:rPr>
-          <w:rFonts w:ascii="Consolas" w:hAnsi="Consolas" w:cs="Consolas"/>
-          <w:color w:val="000000"/>
-          <w:sz w:val="19"/>
-          <w:szCs w:val="19"/>
-          <w:highlight w:val="white"/>
-          <w:lang w:val="en-US"/>
-        </w:rPr>
-        <w:tab/>
-      </w:r>
+          <w:lang w:val="es-ES"/>
+        </w:rPr>
+      </w:pPr>
+      <w:r>
+        <w:rPr>
+          <w:rFonts w:ascii="Consolas" w:hAnsi="Consolas" w:cs="Consolas"/>
+          <w:color w:val="000000"/>
+          <w:sz w:val="19"/>
+          <w:szCs w:val="19"/>
+          <w:highlight w:val="white"/>
+          <w:lang w:val="en-US"/>
+        </w:rPr>
+        <w:tab/>
+      </w:r>
+      <w:proofErr w:type="spellStart"/>
       <w:proofErr w:type="gramStart"/>
       <w:r>
         <w:rPr>
@@ -2651,10 +2706,11 @@
           <w:sz w:val="19"/>
           <w:szCs w:val="19"/>
           <w:highlight w:val="white"/>
-          <w:lang w:val="en-US"/>
+          <w:lang w:val="es-ES"/>
         </w:rPr>
         <w:t>if</w:t>
       </w:r>
+      <w:proofErr w:type="spellEnd"/>
       <w:proofErr w:type="gramEnd"/>
       <w:r>
         <w:rPr>
@@ -2663,10 +2719,35 @@
           <w:sz w:val="19"/>
           <w:szCs w:val="19"/>
           <w:highlight w:val="white"/>
-          <w:lang w:val="en-US"/>
-        </w:rPr>
-        <w:t xml:space="preserve"> (draw() == 0) { </w:t>
-      </w:r>
+          <w:lang w:val="es-ES"/>
+        </w:rPr>
+        <w:t xml:space="preserve"> (</w:t>
+      </w:r>
+      <w:proofErr w:type="spellStart"/>
+      <w:r>
+        <w:rPr>
+          <w:rFonts w:ascii="Consolas" w:hAnsi="Consolas" w:cs="Consolas"/>
+          <w:color w:val="000000"/>
+          <w:sz w:val="19"/>
+          <w:szCs w:val="19"/>
+          <w:highlight w:val="white"/>
+          <w:lang w:val="es-ES"/>
+        </w:rPr>
+        <w:t>draw</w:t>
+      </w:r>
+      <w:proofErr w:type="spellEnd"/>
+      <w:r>
+        <w:rPr>
+          <w:rFonts w:ascii="Consolas" w:hAnsi="Consolas" w:cs="Consolas"/>
+          <w:color w:val="000000"/>
+          <w:sz w:val="19"/>
+          <w:szCs w:val="19"/>
+          <w:highlight w:val="white"/>
+          <w:lang w:val="es-ES"/>
+        </w:rPr>
+        <w:t xml:space="preserve">() == 0) { </w:t>
+      </w:r>
+      <w:proofErr w:type="spellStart"/>
       <w:r>
         <w:rPr>
           <w:rFonts w:ascii="Consolas" w:hAnsi="Consolas" w:cs="Consolas"/>
@@ -2674,31 +2755,21 @@
           <w:sz w:val="19"/>
           <w:szCs w:val="19"/>
           <w:highlight w:val="white"/>
-          <w:lang w:val="en-US"/>
+          <w:lang w:val="es-ES"/>
         </w:rPr>
         <w:t>return</w:t>
       </w:r>
-      <w:r>
-        <w:rPr>
-          <w:rFonts w:ascii="Consolas" w:hAnsi="Consolas" w:cs="Consolas"/>
-          <w:color w:val="000000"/>
-          <w:sz w:val="19"/>
-          <w:szCs w:val="19"/>
-          <w:highlight w:val="white"/>
-          <w:lang w:val="en-US"/>
-        </w:rPr>
-        <w:t xml:space="preserve"> 0; };</w:t>
-      </w:r>
-      <w:r>
-        <w:rPr>
-          <w:rFonts w:ascii="Consolas" w:hAnsi="Consolas" w:cs="Consolas"/>
-          <w:color w:val="000000"/>
-          <w:sz w:val="19"/>
-          <w:szCs w:val="19"/>
-          <w:highlight w:val="white"/>
-          <w:lang w:val="en-US"/>
-        </w:rPr>
-        <w:t xml:space="preserve"> </w:t>
+      <w:proofErr w:type="spellEnd"/>
+      <w:r>
+        <w:rPr>
+          <w:rFonts w:ascii="Consolas" w:hAnsi="Consolas" w:cs="Consolas"/>
+          <w:color w:val="000000"/>
+          <w:sz w:val="19"/>
+          <w:szCs w:val="19"/>
+          <w:highlight w:val="white"/>
+          <w:lang w:val="es-ES"/>
+        </w:rPr>
+        <w:t xml:space="preserve"> 0; }; </w:t>
       </w:r>
       <w:r>
         <w:rPr>
@@ -2724,7 +2795,7 @@
           <w:sz w:val="19"/>
           <w:szCs w:val="19"/>
           <w:highlight w:val="white"/>
-          <w:lang w:val="en-US"/>
+          <w:lang w:val="es-ES"/>
         </w:rPr>
       </w:pPr>
     </w:p>
@@ -2740,20 +2811,21 @@
           <w:sz w:val="19"/>
           <w:szCs w:val="19"/>
           <w:highlight w:val="white"/>
-          <w:lang w:val="en-US"/>
-        </w:rPr>
-      </w:pPr>
-      <w:r>
-        <w:rPr>
-          <w:rFonts w:ascii="Consolas" w:hAnsi="Consolas" w:cs="Consolas"/>
-          <w:color w:val="000000"/>
-          <w:sz w:val="19"/>
-          <w:szCs w:val="19"/>
-          <w:highlight w:val="white"/>
-          <w:lang w:val="en-US"/>
-        </w:rPr>
-        <w:tab/>
-      </w:r>
+          <w:lang w:val="es-ES"/>
+        </w:rPr>
+      </w:pPr>
+      <w:r>
+        <w:rPr>
+          <w:rFonts w:ascii="Consolas" w:hAnsi="Consolas" w:cs="Consolas"/>
+          <w:color w:val="000000"/>
+          <w:sz w:val="19"/>
+          <w:szCs w:val="19"/>
+          <w:highlight w:val="white"/>
+          <w:lang w:val="es-ES"/>
+        </w:rPr>
+        <w:tab/>
+      </w:r>
+      <w:proofErr w:type="spellStart"/>
       <w:proofErr w:type="gramStart"/>
       <w:r>
         <w:rPr>
@@ -2762,10 +2834,11 @@
           <w:sz w:val="19"/>
           <w:szCs w:val="19"/>
           <w:highlight w:val="white"/>
-          <w:lang w:val="en-US"/>
+          <w:lang w:val="es-ES"/>
         </w:rPr>
         <w:t>for</w:t>
       </w:r>
+      <w:proofErr w:type="spellEnd"/>
       <w:proofErr w:type="gramEnd"/>
       <w:r>
         <w:rPr>
@@ -2774,20 +2847,9 @@
           <w:sz w:val="19"/>
           <w:szCs w:val="19"/>
           <w:highlight w:val="white"/>
-          <w:lang w:val="en-US"/>
-        </w:rPr>
-        <w:t xml:space="preserve"> (i = 0; i &lt; 9; i++) {</w:t>
-      </w:r>
-      <w:r>
-        <w:rPr>
-          <w:rFonts w:ascii="Consolas" w:hAnsi="Consolas" w:cs="Consolas"/>
-          <w:color w:val="000000"/>
-          <w:sz w:val="19"/>
-          <w:szCs w:val="19"/>
-          <w:highlight w:val="white"/>
-          <w:lang w:val="en-US"/>
-        </w:rPr>
-        <w:t xml:space="preserve"> //Para </w:t>
+          <w:lang w:val="es-ES"/>
+        </w:rPr>
+        <w:t xml:space="preserve"> (i = 0; i &lt; 9; i++) { //Para cada </w:t>
       </w:r>
       <w:proofErr w:type="spellStart"/>
       <w:r>
@@ -2797,9 +2859,9 @@
           <w:sz w:val="19"/>
           <w:szCs w:val="19"/>
           <w:highlight w:val="white"/>
-          <w:lang w:val="en-US"/>
-        </w:rPr>
-        <w:t>cada</w:t>
+          <w:lang w:val="es-ES"/>
+        </w:rPr>
+        <w:t>posicion</w:t>
       </w:r>
       <w:proofErr w:type="spellEnd"/>
       <w:r>
@@ -2809,31 +2871,7 @@
           <w:sz w:val="19"/>
           <w:szCs w:val="19"/>
           <w:highlight w:val="white"/>
-          <w:lang w:val="en-US"/>
-        </w:rPr>
-        <w:t xml:space="preserve"> </w:t>
-      </w:r>
-      <w:proofErr w:type="spellStart"/>
-      <w:r>
-        <w:rPr>
-          <w:rFonts w:ascii="Consolas" w:hAnsi="Consolas" w:cs="Consolas"/>
-          <w:color w:val="000000"/>
-          <w:sz w:val="19"/>
-          <w:szCs w:val="19"/>
-          <w:highlight w:val="white"/>
-          <w:lang w:val="en-US"/>
-        </w:rPr>
-        <w:t>posicion</w:t>
-      </w:r>
-      <w:proofErr w:type="spellEnd"/>
-      <w:r>
-        <w:rPr>
-          <w:rFonts w:ascii="Consolas" w:hAnsi="Consolas" w:cs="Consolas"/>
-          <w:color w:val="000000"/>
-          <w:sz w:val="19"/>
-          <w:szCs w:val="19"/>
-          <w:highlight w:val="white"/>
-          <w:lang w:val="en-US"/>
+          <w:lang w:val="es-ES"/>
         </w:rPr>
         <w:t xml:space="preserve"> del vector</w:t>
       </w:r>
@@ -2860,21 +2898,22 @@
           <w:sz w:val="19"/>
           <w:szCs w:val="19"/>
           <w:highlight w:val="white"/>
-          <w:lang w:val="en-US"/>
-        </w:rPr>
-        <w:tab/>
-      </w:r>
-      <w:r>
-        <w:rPr>
-          <w:rFonts w:ascii="Consolas" w:hAnsi="Consolas" w:cs="Consolas"/>
-          <w:color w:val="000000"/>
-          <w:sz w:val="19"/>
-          <w:szCs w:val="19"/>
-          <w:highlight w:val="white"/>
-          <w:lang w:val="en-US"/>
-        </w:rPr>
-        <w:tab/>
-      </w:r>
+          <w:lang w:val="es-ES"/>
+        </w:rPr>
+        <w:tab/>
+      </w:r>
+      <w:r>
+        <w:rPr>
+          <w:rFonts w:ascii="Consolas" w:hAnsi="Consolas" w:cs="Consolas"/>
+          <w:color w:val="000000"/>
+          <w:sz w:val="19"/>
+          <w:szCs w:val="19"/>
+          <w:highlight w:val="white"/>
+          <w:lang w:val="es-ES"/>
+        </w:rPr>
+        <w:tab/>
+      </w:r>
+      <w:proofErr w:type="spellStart"/>
       <w:proofErr w:type="gramStart"/>
       <w:r>
         <w:rPr>
@@ -2887,6 +2926,7 @@
         </w:rPr>
         <w:t>if</w:t>
       </w:r>
+      <w:proofErr w:type="spellEnd"/>
       <w:proofErr w:type="gramEnd"/>
       <w:r>
         <w:rPr>
@@ -2899,6 +2939,7 @@
         </w:rPr>
         <w:t xml:space="preserve"> (</w:t>
       </w:r>
+      <w:proofErr w:type="spellStart"/>
       <w:r>
         <w:rPr>
           <w:rFonts w:ascii="Consolas" w:hAnsi="Consolas" w:cs="Consolas"/>
@@ -2910,16 +2951,41 @@
         </w:rPr>
         <w:t>player</w:t>
       </w:r>
-      <w:r>
-        <w:rPr>
-          <w:rFonts w:ascii="Consolas" w:hAnsi="Consolas" w:cs="Consolas"/>
-          <w:color w:val="000000"/>
-          <w:sz w:val="19"/>
-          <w:szCs w:val="19"/>
-          <w:highlight w:val="white"/>
-          <w:lang w:val="es-ES"/>
-        </w:rPr>
-        <w:t xml:space="preserve">-&gt;Equals(jugador)) { </w:t>
+      <w:proofErr w:type="spellEnd"/>
+      <w:r>
+        <w:rPr>
+          <w:rFonts w:ascii="Consolas" w:hAnsi="Consolas" w:cs="Consolas"/>
+          <w:color w:val="000000"/>
+          <w:sz w:val="19"/>
+          <w:szCs w:val="19"/>
+          <w:highlight w:val="white"/>
+          <w:lang w:val="es-ES"/>
+        </w:rPr>
+        <w:t>-&gt;</w:t>
+      </w:r>
+      <w:proofErr w:type="spellStart"/>
+      <w:r>
+        <w:rPr>
+          <w:rFonts w:ascii="Consolas" w:hAnsi="Consolas" w:cs="Consolas"/>
+          <w:color w:val="000000"/>
+          <w:sz w:val="19"/>
+          <w:szCs w:val="19"/>
+          <w:highlight w:val="white"/>
+          <w:lang w:val="es-ES"/>
+        </w:rPr>
+        <w:t>Equals</w:t>
+      </w:r>
+      <w:proofErr w:type="spellEnd"/>
+      <w:r>
+        <w:rPr>
+          <w:rFonts w:ascii="Consolas" w:hAnsi="Consolas" w:cs="Consolas"/>
+          <w:color w:val="000000"/>
+          <w:sz w:val="19"/>
+          <w:szCs w:val="19"/>
+          <w:highlight w:val="white"/>
+          <w:lang w:val="es-ES"/>
+        </w:rPr>
+        <w:t xml:space="preserve">(jugador)) { </w:t>
       </w:r>
       <w:r>
         <w:rPr>
@@ -3003,7 +3069,31 @@
           <w:highlight w:val="white"/>
           <w:lang w:val="es-ES"/>
         </w:rPr>
-        <w:t xml:space="preserve"> (Pos[i]-&gt;Equals(</w:t>
+        <w:t xml:space="preserve"> (Pos[i]-&gt;</w:t>
+      </w:r>
+      <w:proofErr w:type="spellStart"/>
+      <w:r>
+        <w:rPr>
+          <w:rFonts w:ascii="Consolas" w:hAnsi="Consolas" w:cs="Consolas"/>
+          <w:color w:val="000000"/>
+          <w:sz w:val="19"/>
+          <w:szCs w:val="19"/>
+          <w:highlight w:val="white"/>
+          <w:lang w:val="es-ES"/>
+        </w:rPr>
+        <w:t>Equals</w:t>
+      </w:r>
+      <w:proofErr w:type="spellEnd"/>
+      <w:r>
+        <w:rPr>
+          <w:rFonts w:ascii="Consolas" w:hAnsi="Consolas" w:cs="Consolas"/>
+          <w:color w:val="000000"/>
+          <w:sz w:val="19"/>
+          <w:szCs w:val="19"/>
+          <w:highlight w:val="white"/>
+          <w:lang w:val="es-ES"/>
+        </w:rPr>
+        <w:t>(</w:t>
       </w:r>
       <w:r>
         <w:rPr>
@@ -3025,12 +3115,36 @@
           <w:highlight w:val="white"/>
           <w:lang w:val="es-ES"/>
         </w:rPr>
-        <w:t>)) {</w:t>
-      </w:r>
-      <w:r>
-        <w:rPr>
-          <w:rFonts w:ascii="Consolas" w:hAnsi="Consolas" w:cs="Consolas"/>
-          <w:color w:val="000000"/>
+        <w:t xml:space="preserve">)) { </w:t>
+      </w:r>
+      <w:r>
+        <w:rPr>
+          <w:rFonts w:ascii="Consolas" w:hAnsi="Consolas" w:cs="Consolas"/>
+          <w:color w:val="008000"/>
+          <w:sz w:val="19"/>
+          <w:szCs w:val="19"/>
+          <w:highlight w:val="white"/>
+          <w:lang w:val="es-ES"/>
+        </w:rPr>
+        <w:t xml:space="preserve">//Si encuentra una </w:t>
+      </w:r>
+      <w:proofErr w:type="spellStart"/>
+      <w:r>
+        <w:rPr>
+          <w:rFonts w:ascii="Consolas" w:hAnsi="Consolas" w:cs="Consolas"/>
+          <w:color w:val="008000"/>
+          <w:sz w:val="19"/>
+          <w:szCs w:val="19"/>
+          <w:highlight w:val="white"/>
+          <w:lang w:val="es-ES"/>
+        </w:rPr>
+        <w:t>posicion</w:t>
+      </w:r>
+      <w:proofErr w:type="spellEnd"/>
+      <w:r>
+        <w:rPr>
+          <w:rFonts w:ascii="Consolas" w:hAnsi="Consolas" w:cs="Consolas"/>
+          <w:color w:val="008000"/>
           <w:sz w:val="19"/>
           <w:szCs w:val="19"/>
           <w:highlight w:val="white"/>
@@ -3038,6 +3152,7 @@
         </w:rPr>
         <w:t xml:space="preserve"> </w:t>
       </w:r>
+      <w:proofErr w:type="spellStart"/>
       <w:r>
         <w:rPr>
           <w:rFonts w:ascii="Consolas" w:hAnsi="Consolas" w:cs="Consolas"/>
@@ -3045,43 +3160,7 @@
           <w:sz w:val="19"/>
           <w:szCs w:val="19"/>
           <w:highlight w:val="white"/>
-          <w:lang w:val="en-US"/>
-        </w:rPr>
-        <w:t xml:space="preserve">//Si encuentra una </w:t>
-      </w:r>
-      <w:proofErr w:type="spellStart"/>
-      <w:r>
-        <w:rPr>
-          <w:rFonts w:ascii="Consolas" w:hAnsi="Consolas" w:cs="Consolas"/>
-          <w:color w:val="008000"/>
-          <w:sz w:val="19"/>
-          <w:szCs w:val="19"/>
-          <w:highlight w:val="white"/>
-          <w:lang w:val="en-US"/>
-        </w:rPr>
-        <w:t>posicion</w:t>
-      </w:r>
-      <w:proofErr w:type="spellEnd"/>
-      <w:r>
-        <w:rPr>
-          <w:rFonts w:ascii="Consolas" w:hAnsi="Consolas" w:cs="Consolas"/>
-          <w:color w:val="008000"/>
-          <w:sz w:val="19"/>
-          <w:szCs w:val="19"/>
-          <w:highlight w:val="white"/>
-          <w:lang w:val="en-US"/>
-        </w:rPr>
-        <w:t xml:space="preserve"> </w:t>
-      </w:r>
-      <w:proofErr w:type="spellStart"/>
-      <w:r>
-        <w:rPr>
-          <w:rFonts w:ascii="Consolas" w:hAnsi="Consolas" w:cs="Consolas"/>
-          <w:color w:val="008000"/>
-          <w:sz w:val="19"/>
-          <w:szCs w:val="19"/>
-          <w:highlight w:val="white"/>
-          <w:lang w:val="en-US"/>
+          <w:lang w:val="es-ES"/>
         </w:rPr>
         <w:t>vacia</w:t>
       </w:r>
@@ -3168,18 +3247,7 @@
           <w:highlight w:val="white"/>
           <w:lang w:val="es-ES"/>
         </w:rPr>
-        <w:t>[i] = jugador;</w:t>
-      </w:r>
-      <w:r>
-        <w:rPr>
-          <w:rFonts w:ascii="Consolas" w:hAnsi="Consolas" w:cs="Consolas"/>
-          <w:color w:val="000000"/>
-          <w:sz w:val="19"/>
-          <w:szCs w:val="19"/>
-          <w:highlight w:val="white"/>
-          <w:lang w:val="es-ES"/>
-        </w:rPr>
-        <w:t xml:space="preserve"> </w:t>
+        <w:t xml:space="preserve">[i] = jugador; </w:t>
       </w:r>
       <w:r>
         <w:rPr>
@@ -3188,7 +3256,7 @@
           <w:sz w:val="19"/>
           <w:szCs w:val="19"/>
           <w:highlight w:val="white"/>
-          <w:lang w:val="en-US"/>
+          <w:lang w:val="es-ES"/>
         </w:rPr>
         <w:t xml:space="preserve">//Asigna el </w:t>
       </w:r>
@@ -3200,7 +3268,7 @@
           <w:sz w:val="19"/>
           <w:szCs w:val="19"/>
           <w:highlight w:val="white"/>
-          <w:lang w:val="en-US"/>
+          <w:lang w:val="es-ES"/>
         </w:rPr>
         <w:t>simbolo</w:t>
       </w:r>
@@ -3212,7 +3280,7 @@
           <w:sz w:val="19"/>
           <w:szCs w:val="19"/>
           <w:highlight w:val="white"/>
-          <w:lang w:val="en-US"/>
+          <w:lang w:val="es-ES"/>
         </w:rPr>
         <w:t xml:space="preserve"> del jugador</w:t>
       </w:r>
@@ -3298,18 +3366,31 @@
           <w:highlight w:val="white"/>
           <w:lang w:val="es-ES"/>
         </w:rPr>
-        <w:t xml:space="preserve"> = minimax(maquina);</w:t>
-      </w:r>
-      <w:r>
-        <w:rPr>
-          <w:rFonts w:ascii="Consolas" w:hAnsi="Consolas" w:cs="Consolas"/>
-          <w:color w:val="000000"/>
-          <w:sz w:val="19"/>
-          <w:szCs w:val="19"/>
-          <w:highlight w:val="white"/>
-          <w:lang w:val="es-ES"/>
-        </w:rPr>
-        <w:t xml:space="preserve"> </w:t>
+        <w:t xml:space="preserve"> = </w:t>
+      </w:r>
+      <w:proofErr w:type="spellStart"/>
+      <w:r>
+        <w:rPr>
+          <w:rFonts w:ascii="Consolas" w:hAnsi="Consolas" w:cs="Consolas"/>
+          <w:color w:val="000000"/>
+          <w:sz w:val="19"/>
+          <w:szCs w:val="19"/>
+          <w:highlight w:val="white"/>
+          <w:lang w:val="es-ES"/>
+        </w:rPr>
+        <w:t>minimax</w:t>
+      </w:r>
+      <w:proofErr w:type="spellEnd"/>
+      <w:r>
+        <w:rPr>
+          <w:rFonts w:ascii="Consolas" w:hAnsi="Consolas" w:cs="Consolas"/>
+          <w:color w:val="000000"/>
+          <w:sz w:val="19"/>
+          <w:szCs w:val="19"/>
+          <w:highlight w:val="white"/>
+          <w:lang w:val="es-ES"/>
+        </w:rPr>
+        <w:t xml:space="preserve">(maquina); </w:t>
       </w:r>
       <w:r>
         <w:rPr>
@@ -3318,7 +3399,7 @@
           <w:sz w:val="19"/>
           <w:szCs w:val="19"/>
           <w:highlight w:val="white"/>
-          <w:lang w:val="en-US"/>
+          <w:lang w:val="es-ES"/>
         </w:rPr>
         <w:t>//Hace un llamado recursivo</w:t>
       </w:r>
@@ -3426,18 +3507,7 @@
           <w:highlight w:val="white"/>
           <w:lang w:val="es-ES"/>
         </w:rPr>
-        <w:t>;</w:t>
-      </w:r>
-      <w:r>
-        <w:rPr>
-          <w:rFonts w:ascii="Consolas" w:hAnsi="Consolas" w:cs="Consolas"/>
-          <w:color w:val="000000"/>
-          <w:sz w:val="19"/>
-          <w:szCs w:val="19"/>
-          <w:highlight w:val="white"/>
-          <w:lang w:val="es-ES"/>
-        </w:rPr>
-        <w:t xml:space="preserve"> </w:t>
+        <w:t xml:space="preserve">; </w:t>
       </w:r>
       <w:r>
         <w:rPr>
@@ -3446,7 +3516,7 @@
           <w:sz w:val="19"/>
           <w:szCs w:val="19"/>
           <w:highlight w:val="white"/>
-          <w:lang w:val="en-US"/>
+          <w:lang w:val="es-ES"/>
         </w:rPr>
         <w:t>//vuelve el vector a su estado original</w:t>
       </w:r>
@@ -3510,6 +3580,7 @@
         </w:rPr>
         <w:tab/>
       </w:r>
+      <w:proofErr w:type="spellStart"/>
       <w:proofErr w:type="gramStart"/>
       <w:r>
         <w:rPr>
@@ -3522,6 +3593,7 @@
         </w:rPr>
         <w:t>if</w:t>
       </w:r>
+      <w:proofErr w:type="spellEnd"/>
       <w:proofErr w:type="gramEnd"/>
       <w:r>
         <w:rPr>
@@ -3556,18 +3628,7 @@
           <w:highlight w:val="white"/>
           <w:lang w:val="es-ES"/>
         </w:rPr>
-        <w:t>) {</w:t>
-      </w:r>
-      <w:r>
-        <w:rPr>
-          <w:rFonts w:ascii="Consolas" w:hAnsi="Consolas" w:cs="Consolas"/>
-          <w:color w:val="000000"/>
-          <w:sz w:val="19"/>
-          <w:szCs w:val="19"/>
-          <w:highlight w:val="white"/>
-          <w:lang w:val="es-ES"/>
-        </w:rPr>
-        <w:t xml:space="preserve"> </w:t>
+        <w:t xml:space="preserve">) { </w:t>
       </w:r>
       <w:r>
         <w:rPr>
@@ -3576,7 +3637,7 @@
           <w:sz w:val="19"/>
           <w:szCs w:val="19"/>
           <w:highlight w:val="white"/>
-          <w:lang w:val="en-US"/>
+          <w:lang w:val="es-ES"/>
         </w:rPr>
         <w:t>//Maximiza</w:t>
       </w:r>
@@ -3695,10 +3756,23 @@
           <w:sz w:val="19"/>
           <w:szCs w:val="19"/>
           <w:highlight w:val="white"/>
-          <w:lang w:val="en-US"/>
-        </w:rPr>
-        <w:t>//modifica el valor Maximo</w:t>
-      </w:r>
+          <w:lang w:val="es-ES"/>
+        </w:rPr>
+        <w:t xml:space="preserve">//modifica el valor </w:t>
+      </w:r>
+      <w:proofErr w:type="spellStart"/>
+      <w:r>
+        <w:rPr>
+          <w:rFonts w:ascii="Consolas" w:hAnsi="Consolas" w:cs="Consolas"/>
+          <w:color w:val="008000"/>
+          <w:sz w:val="19"/>
+          <w:szCs w:val="19"/>
+          <w:highlight w:val="white"/>
+          <w:lang w:val="es-ES"/>
+        </w:rPr>
+        <w:t>Maximo</w:t>
+      </w:r>
+      <w:proofErr w:type="spellEnd"/>
     </w:p>
     <w:p>
       <w:pPr>
@@ -4516,18 +4590,7 @@
           <w:highlight w:val="white"/>
           <w:lang w:val="es-ES"/>
         </w:rPr>
-        <w:t>//</w:t>
-      </w:r>
-      <w:r>
-        <w:rPr>
-          <w:rFonts w:ascii="Consolas" w:hAnsi="Consolas" w:cs="Consolas"/>
-          <w:color w:val="008000"/>
-          <w:sz w:val="19"/>
-          <w:szCs w:val="19"/>
-          <w:highlight w:val="white"/>
-          <w:lang w:val="es-ES"/>
-        </w:rPr>
-        <w:t>Minimiza</w:t>
+        <w:t>//Minimiza</w:t>
       </w:r>
     </w:p>
     <w:p>
@@ -4633,18 +4696,7 @@
           <w:highlight w:val="white"/>
           <w:lang w:val="es-ES"/>
         </w:rPr>
-        <w:t xml:space="preserve"> </w:t>
-      </w:r>
-      <w:r>
-        <w:rPr>
-          <w:rFonts w:ascii="Consolas" w:hAnsi="Consolas" w:cs="Consolas"/>
-          <w:color w:val="008000"/>
-          <w:sz w:val="19"/>
-          <w:szCs w:val="19"/>
-          <w:highlight w:val="white"/>
-          <w:lang w:val="es-ES"/>
-        </w:rPr>
-        <w:t xml:space="preserve">//modifica el valor </w:t>
+        <w:t xml:space="preserve"> //modifica el valor </w:t>
       </w:r>
       <w:r>
         <w:rPr>
@@ -4973,6 +5025,7 @@
         </w:rPr>
         <w:tab/>
       </w:r>
+      <w:proofErr w:type="spellStart"/>
       <w:proofErr w:type="gramStart"/>
       <w:r>
         <w:rPr>
@@ -4985,6 +5038,7 @@
         </w:rPr>
         <w:t>if</w:t>
       </w:r>
+      <w:proofErr w:type="spellEnd"/>
       <w:proofErr w:type="gramEnd"/>
       <w:r>
         <w:rPr>
@@ -4997,6 +5051,7 @@
         </w:rPr>
         <w:t xml:space="preserve"> (</w:t>
       </w:r>
+      <w:proofErr w:type="spellStart"/>
       <w:r>
         <w:rPr>
           <w:rFonts w:ascii="Consolas" w:hAnsi="Consolas" w:cs="Consolas"/>
@@ -5008,16 +5063,41 @@
         </w:rPr>
         <w:t>player</w:t>
       </w:r>
-      <w:r>
-        <w:rPr>
-          <w:rFonts w:ascii="Consolas" w:hAnsi="Consolas" w:cs="Consolas"/>
-          <w:color w:val="000000"/>
-          <w:sz w:val="19"/>
-          <w:szCs w:val="19"/>
-          <w:highlight w:val="white"/>
-          <w:lang w:val="es-ES"/>
-        </w:rPr>
-        <w:t xml:space="preserve">-&gt;Equals(maquina)) { </w:t>
+      <w:proofErr w:type="spellEnd"/>
+      <w:r>
+        <w:rPr>
+          <w:rFonts w:ascii="Consolas" w:hAnsi="Consolas" w:cs="Consolas"/>
+          <w:color w:val="000000"/>
+          <w:sz w:val="19"/>
+          <w:szCs w:val="19"/>
+          <w:highlight w:val="white"/>
+          <w:lang w:val="es-ES"/>
+        </w:rPr>
+        <w:t>-&gt;</w:t>
+      </w:r>
+      <w:proofErr w:type="spellStart"/>
+      <w:r>
+        <w:rPr>
+          <w:rFonts w:ascii="Consolas" w:hAnsi="Consolas" w:cs="Consolas"/>
+          <w:color w:val="000000"/>
+          <w:sz w:val="19"/>
+          <w:szCs w:val="19"/>
+          <w:highlight w:val="white"/>
+          <w:lang w:val="es-ES"/>
+        </w:rPr>
+        <w:t>Equals</w:t>
+      </w:r>
+      <w:proofErr w:type="spellEnd"/>
+      <w:r>
+        <w:rPr>
+          <w:rFonts w:ascii="Consolas" w:hAnsi="Consolas" w:cs="Consolas"/>
+          <w:color w:val="000000"/>
+          <w:sz w:val="19"/>
+          <w:szCs w:val="19"/>
+          <w:highlight w:val="white"/>
+          <w:lang w:val="es-ES"/>
+        </w:rPr>
+        <w:t xml:space="preserve">(maquina)) { </w:t>
       </w:r>
       <w:proofErr w:type="spellStart"/>
       <w:r>
@@ -5081,6 +5161,7 @@
         </w:rPr>
         <w:tab/>
       </w:r>
+      <w:proofErr w:type="spellStart"/>
       <w:proofErr w:type="gramStart"/>
       <w:r>
         <w:rPr>
@@ -5093,6 +5174,7 @@
         </w:rPr>
         <w:t>if</w:t>
       </w:r>
+      <w:proofErr w:type="spellEnd"/>
       <w:proofErr w:type="gramEnd"/>
       <w:r>
         <w:rPr>
@@ -5105,6 +5187,7 @@
         </w:rPr>
         <w:t xml:space="preserve"> (</w:t>
       </w:r>
+      <w:proofErr w:type="spellStart"/>
       <w:r>
         <w:rPr>
           <w:rFonts w:ascii="Consolas" w:hAnsi="Consolas" w:cs="Consolas"/>
@@ -5116,16 +5199,41 @@
         </w:rPr>
         <w:t>player</w:t>
       </w:r>
-      <w:r>
-        <w:rPr>
-          <w:rFonts w:ascii="Consolas" w:hAnsi="Consolas" w:cs="Consolas"/>
-          <w:color w:val="000000"/>
-          <w:sz w:val="19"/>
-          <w:szCs w:val="19"/>
-          <w:highlight w:val="white"/>
-          <w:lang w:val="es-ES"/>
-        </w:rPr>
-        <w:t xml:space="preserve">-&gt;Equals(jugador)) { </w:t>
+      <w:proofErr w:type="spellEnd"/>
+      <w:r>
+        <w:rPr>
+          <w:rFonts w:ascii="Consolas" w:hAnsi="Consolas" w:cs="Consolas"/>
+          <w:color w:val="000000"/>
+          <w:sz w:val="19"/>
+          <w:szCs w:val="19"/>
+          <w:highlight w:val="white"/>
+          <w:lang w:val="es-ES"/>
+        </w:rPr>
+        <w:t>-&gt;</w:t>
+      </w:r>
+      <w:proofErr w:type="spellStart"/>
+      <w:r>
+        <w:rPr>
+          <w:rFonts w:ascii="Consolas" w:hAnsi="Consolas" w:cs="Consolas"/>
+          <w:color w:val="000000"/>
+          <w:sz w:val="19"/>
+          <w:szCs w:val="19"/>
+          <w:highlight w:val="white"/>
+          <w:lang w:val="es-ES"/>
+        </w:rPr>
+        <w:t>Equals</w:t>
+      </w:r>
+      <w:proofErr w:type="spellEnd"/>
+      <w:r>
+        <w:rPr>
+          <w:rFonts w:ascii="Consolas" w:hAnsi="Consolas" w:cs="Consolas"/>
+          <w:color w:val="000000"/>
+          <w:sz w:val="19"/>
+          <w:szCs w:val="19"/>
+          <w:highlight w:val="white"/>
+          <w:lang w:val="es-ES"/>
+        </w:rPr>
+        <w:t xml:space="preserve">(jugador)) { </w:t>
       </w:r>
       <w:proofErr w:type="spellStart"/>
       <w:r>
@@ -5406,9 +5514,10 @@
           <w:sz w:val="19"/>
           <w:szCs w:val="19"/>
           <w:highlight w:val="white"/>
-          <w:lang w:val="en-US"/>
-        </w:rPr>
-      </w:pPr>
+          <w:lang w:val="es-ES"/>
+        </w:rPr>
+      </w:pPr>
+      <w:proofErr w:type="spellStart"/>
       <w:proofErr w:type="gramStart"/>
       <w:r>
         <w:rPr>
@@ -5417,10 +5526,11 @@
           <w:sz w:val="19"/>
           <w:szCs w:val="19"/>
           <w:highlight w:val="white"/>
-          <w:lang w:val="en-US"/>
+          <w:lang w:val="es-ES"/>
         </w:rPr>
         <w:t>for</w:t>
       </w:r>
+      <w:proofErr w:type="spellEnd"/>
       <w:proofErr w:type="gramEnd"/>
       <w:r>
         <w:rPr>
@@ -5429,9 +5539,31 @@
           <w:sz w:val="19"/>
           <w:szCs w:val="19"/>
           <w:highlight w:val="white"/>
-          <w:lang w:val="en-US"/>
+          <w:lang w:val="es-ES"/>
         </w:rPr>
         <w:t xml:space="preserve"> (i = 0; i &lt; 9; i++) {</w:t>
+      </w:r>
+      <w:r>
+        <w:rPr>
+          <w:rFonts w:ascii="Consolas" w:hAnsi="Consolas" w:cs="Consolas"/>
+          <w:color w:val="000000"/>
+          <w:sz w:val="19"/>
+          <w:szCs w:val="19"/>
+          <w:highlight w:val="white"/>
+          <w:lang w:val="es-ES"/>
+        </w:rPr>
+        <w:t xml:space="preserve"> </w:t>
+      </w:r>
+      <w:r>
+        <w:rPr>
+          <w:rFonts w:ascii="Consolas" w:hAnsi="Consolas" w:cs="Consolas"/>
+          <w:color w:val="008000"/>
+          <w:sz w:val="19"/>
+          <w:szCs w:val="19"/>
+          <w:highlight w:val="white"/>
+          <w:lang w:val="es-ES"/>
+        </w:rPr>
+        <w:t>//Para todos los elementos del vector</w:t>
       </w:r>
     </w:p>
     <w:p>
@@ -5456,10 +5588,11 @@
           <w:sz w:val="19"/>
           <w:szCs w:val="19"/>
           <w:highlight w:val="white"/>
-          <w:lang w:val="en-US"/>
-        </w:rPr>
-        <w:tab/>
-      </w:r>
+          <w:lang w:val="es-ES"/>
+        </w:rPr>
+        <w:tab/>
+      </w:r>
+      <w:proofErr w:type="spellStart"/>
       <w:proofErr w:type="gramStart"/>
       <w:r>
         <w:rPr>
@@ -5472,6 +5605,7 @@
         </w:rPr>
         <w:t>if</w:t>
       </w:r>
+      <w:proofErr w:type="spellEnd"/>
       <w:proofErr w:type="gramEnd"/>
       <w:r>
         <w:rPr>
@@ -5482,7 +5616,31 @@
           <w:highlight w:val="white"/>
           <w:lang w:val="es-ES"/>
         </w:rPr>
-        <w:t xml:space="preserve"> (Pos[i]-&gt;Equals(</w:t>
+        <w:t xml:space="preserve"> (Pos[i]-&gt;</w:t>
+      </w:r>
+      <w:proofErr w:type="spellStart"/>
+      <w:r>
+        <w:rPr>
+          <w:rFonts w:ascii="Consolas" w:hAnsi="Consolas" w:cs="Consolas"/>
+          <w:color w:val="000000"/>
+          <w:sz w:val="19"/>
+          <w:szCs w:val="19"/>
+          <w:highlight w:val="white"/>
+          <w:lang w:val="es-ES"/>
+        </w:rPr>
+        <w:t>Equals</w:t>
+      </w:r>
+      <w:proofErr w:type="spellEnd"/>
+      <w:r>
+        <w:rPr>
+          <w:rFonts w:ascii="Consolas" w:hAnsi="Consolas" w:cs="Consolas"/>
+          <w:color w:val="000000"/>
+          <w:sz w:val="19"/>
+          <w:szCs w:val="19"/>
+          <w:highlight w:val="white"/>
+          <w:lang w:val="es-ES"/>
+        </w:rPr>
+        <w:t>(</w:t>
       </w:r>
       <w:r>
         <w:rPr>
@@ -5515,7 +5673,29 @@
           <w:highlight w:val="white"/>
           <w:lang w:val="es-ES"/>
         </w:rPr>
-        <w:t>//analiza si hay una libre</w:t>
+        <w:t>//analiza si hay una</w:t>
+      </w:r>
+      <w:r>
+        <w:rPr>
+          <w:rFonts w:ascii="Consolas" w:hAnsi="Consolas" w:cs="Consolas"/>
+          <w:color w:val="008000"/>
+          <w:sz w:val="19"/>
+          <w:szCs w:val="19"/>
+          <w:highlight w:val="white"/>
+          <w:lang w:val="es-ES"/>
+        </w:rPr>
+        <w:t xml:space="preserve"> casilla</w:t>
+      </w:r>
+      <w:r>
+        <w:rPr>
+          <w:rFonts w:ascii="Consolas" w:hAnsi="Consolas" w:cs="Consolas"/>
+          <w:color w:val="008000"/>
+          <w:sz w:val="19"/>
+          <w:szCs w:val="19"/>
+          <w:highlight w:val="white"/>
+          <w:lang w:val="es-ES"/>
+        </w:rPr>
+        <w:t xml:space="preserve"> libre</w:t>
       </w:r>
     </w:p>
     <w:p>
@@ -5665,7 +5845,31 @@
           <w:highlight w:val="white"/>
           <w:lang w:val="es-ES"/>
         </w:rPr>
-        <w:t xml:space="preserve"> = minimax(jugador); </w:t>
+        <w:t xml:space="preserve"> = </w:t>
+      </w:r>
+      <w:proofErr w:type="spellStart"/>
+      <w:r>
+        <w:rPr>
+          <w:rFonts w:ascii="Consolas" w:hAnsi="Consolas" w:cs="Consolas"/>
+          <w:color w:val="000000"/>
+          <w:sz w:val="19"/>
+          <w:szCs w:val="19"/>
+          <w:highlight w:val="white"/>
+          <w:lang w:val="es-ES"/>
+        </w:rPr>
+        <w:t>minimax</w:t>
+      </w:r>
+      <w:proofErr w:type="spellEnd"/>
+      <w:r>
+        <w:rPr>
+          <w:rFonts w:ascii="Consolas" w:hAnsi="Consolas" w:cs="Consolas"/>
+          <w:color w:val="000000"/>
+          <w:sz w:val="19"/>
+          <w:szCs w:val="19"/>
+          <w:highlight w:val="white"/>
+          <w:lang w:val="es-ES"/>
+        </w:rPr>
+        <w:t xml:space="preserve">(jugador); </w:t>
       </w:r>
       <w:r>
         <w:rPr>
@@ -5676,7 +5880,7 @@
           <w:highlight w:val="white"/>
           <w:lang w:val="es-ES"/>
         </w:rPr>
-        <w:t>//anal</w:t>
+        <w:t>//analiza los siguientes movimiento</w:t>
       </w:r>
       <w:r>
         <w:rPr>
@@ -5687,7 +5891,7 @@
           <w:highlight w:val="white"/>
           <w:lang w:val="es-ES"/>
         </w:rPr>
-        <w:t>iza los siguientes movimiento</w:t>
+        <w:t>s</w:t>
       </w:r>
     </w:p>
     <w:p>
@@ -5727,6 +5931,7 @@
         </w:rPr>
         <w:tab/>
       </w:r>
+      <w:proofErr w:type="spellStart"/>
       <w:proofErr w:type="gramStart"/>
       <w:r>
         <w:rPr>
@@ -5739,6 +5944,7 @@
         </w:rPr>
         <w:t>if</w:t>
       </w:r>
+      <w:proofErr w:type="spellEnd"/>
       <w:proofErr w:type="gramEnd"/>
       <w:r>
         <w:rPr>
@@ -6026,7 +6232,7 @@
           <w:highlight w:val="white"/>
           <w:lang w:val="es-ES"/>
         </w:rPr>
-        <w:t>actual</w:t>
+        <w:t>donde sea menor</w:t>
       </w:r>
     </w:p>
     <w:p>
@@ -6291,7 +6497,23 @@
           <w:sz w:val="24"/>
           <w:szCs w:val="24"/>
         </w:rPr>
-        <w:t xml:space="preserve">Finalmente el algoritmo pasa una posición y pasa los valores del vector </w:t>
+        <w:t>Finalmente el algoritmo pasa una posición</w:t>
+      </w:r>
+      <w:r>
+        <w:rPr>
+          <w:rFonts w:ascii="Arial" w:hAnsi="Arial" w:cs="Arial"/>
+          <w:sz w:val="24"/>
+          <w:szCs w:val="24"/>
+        </w:rPr>
+        <w:t xml:space="preserve"> donde va a hacer su movimiento</w:t>
+      </w:r>
+      <w:r>
+        <w:rPr>
+          <w:rFonts w:ascii="Arial" w:hAnsi="Arial" w:cs="Arial"/>
+          <w:sz w:val="24"/>
+          <w:szCs w:val="24"/>
+        </w:rPr>
+        <w:t xml:space="preserve"> y pasa los valores del vector </w:t>
       </w:r>
       <w:proofErr w:type="gramStart"/>
       <w:r>
@@ -6315,23 +6537,37 @@
     <w:p>
       <w:pPr>
         <w:rPr>
-          <w:lang w:val="es-ES"/>
-        </w:rPr>
-      </w:pPr>
-    </w:p>
-    <w:p>
-      <w:pPr>
-        <w:rPr>
-          <w:lang w:val="es-ES"/>
-        </w:rPr>
-      </w:pPr>
-    </w:p>
-    <w:p>
-      <w:pPr>
-        <w:rPr>
-          <w:lang w:val="es-ES"/>
-        </w:rPr>
-      </w:pPr>
+          <w:rFonts w:ascii="Arial" w:hAnsi="Arial" w:cs="Arial"/>
+          <w:sz w:val="24"/>
+          <w:szCs w:val="24"/>
+        </w:rPr>
+      </w:pPr>
+      <w:r>
+        <w:rPr>
+          <w:rFonts w:ascii="Arial" w:hAnsi="Arial" w:cs="Arial"/>
+          <w:sz w:val="24"/>
+          <w:szCs w:val="24"/>
+        </w:rPr>
+        <w:t xml:space="preserve">Esto se hace mediante una subrutina que analiza los elementos de Pos y los asigna a su respectiva casilla en el </w:t>
+      </w:r>
+      <w:proofErr w:type="spellStart"/>
+      <w:r>
+        <w:rPr>
+          <w:rFonts w:ascii="Arial" w:hAnsi="Arial" w:cs="Arial"/>
+          <w:sz w:val="24"/>
+          <w:szCs w:val="24"/>
+        </w:rPr>
+        <w:t>DataGridView</w:t>
+      </w:r>
+      <w:proofErr w:type="spellEnd"/>
+      <w:r>
+        <w:rPr>
+          <w:rFonts w:ascii="Arial" w:hAnsi="Arial" w:cs="Arial"/>
+          <w:sz w:val="24"/>
+          <w:szCs w:val="24"/>
+        </w:rPr>
+        <w:t>.</w:t>
+      </w:r>
     </w:p>
     <w:p>
       <w:pPr>
@@ -6408,6 +6644,13 @@
     <w:p>
       <w:pPr>
         <w:rPr>
+          <w:lang w:val="es-ES"/>
+        </w:rPr>
+      </w:pPr>
+    </w:p>
+    <w:p>
+      <w:pPr>
+        <w:rPr>
           <w:rFonts w:ascii="Arial" w:hAnsi="Arial" w:cs="Arial"/>
           <w:b/>
           <w:sz w:val="28"/>
@@ -6462,13 +6705,7 @@
         <w:rPr>
           <w:lang w:val="en-US"/>
         </w:rPr>
-        <w:t xml:space="preserve"> an</w:t>
-      </w:r>
-      <w:r>
-        <w:rPr>
-          <w:lang w:val="en-US"/>
-        </w:rPr>
-        <w:t xml:space="preserve">d M. van </w:t>
+        <w:t xml:space="preserve"> and M. van </w:t>
       </w:r>
       <w:proofErr w:type="spellStart"/>
       <w:r>
@@ -6482,13 +6719,7 @@
         <w:rPr>
           <w:lang w:val="en-US"/>
         </w:rPr>
-        <w:t>, '"Tic-Tac-Toe</w:t>
-      </w:r>
-      <w:r>
-        <w:rPr>
-          <w:lang w:val="en-US"/>
-        </w:rPr>
-        <w:t>".</w:t>
+        <w:t>, '"Tic-Tac-Toe".</w:t>
       </w:r>
     </w:p>
     <w:p>
@@ -7135,6 +7366,7 @@
   <w:style w:type="character" w:default="1" w:styleId="DefaultParagraphFont">
     <w:name w:val="Default Paragraph Font"/>
     <w:uiPriority w:val="1"/>
+    <w:semiHidden/>
     <w:unhideWhenUsed/>
   </w:style>
   <w:style w:type="table" w:default="1" w:styleId="TableNormal">
@@ -7457,7 +7689,7 @@
 </file>
 
 <file path=customXml/itemProps1.xml><?xml version="1.0" encoding="utf-8"?>
-<ds:datastoreItem xmlns:ds="http://schemas.openxmlformats.org/officeDocument/2006/customXml" ds:itemID="{E8A6BFD1-A224-409D-A61B-D31F27288100}">
+<ds:datastoreItem xmlns:ds="http://schemas.openxmlformats.org/officeDocument/2006/customXml" ds:itemID="{9011513D-61DF-4D2D-804F-F3CB1E128C13}">
   <ds:schemaRefs>
     <ds:schemaRef ds:uri="http://schemas.openxmlformats.org/officeDocument/2006/bibliography"/>
   </ds:schemaRefs>

</xml_diff>